<commit_message>
added Date and bugfix on students.json
</commit_message>
<xml_diff>
--- a/templates/CProgramming.docx
+++ b/templates/CProgramming.docx
@@ -825,7 +825,7 @@
                     </wp:anchor>
                   </w:drawing>
                 </mc:Choice>
-                <mc:Fallback xmlns:sl="http://schemas.openxmlformats.org/schemaLibrary/2006/main" xmlns:a="http://schemas.openxmlformats.org/drawingml/2006/main" xmlns:pic="http://schemas.openxmlformats.org/drawingml/2006/picture" xmlns:c="http://schemas.openxmlformats.org/drawingml/2006/chart" xmlns:lc="http://schemas.openxmlformats.org/drawingml/2006/lockedCanvas" xmlns:dgm="http://schemas.openxmlformats.org/drawingml/2006/diagram">
+                <mc:Fallback xmlns:dgm="http://schemas.openxmlformats.org/drawingml/2006/diagram" xmlns:lc="http://schemas.openxmlformats.org/drawingml/2006/lockedCanvas" xmlns:c="http://schemas.openxmlformats.org/drawingml/2006/chart" xmlns:pic="http://schemas.openxmlformats.org/drawingml/2006/picture" xmlns:a="http://schemas.openxmlformats.org/drawingml/2006/main" xmlns:sl="http://schemas.openxmlformats.org/schemaLibrary/2006/main">
                   <w:drawing>
                     <wp:anchor allowOverlap="1" behindDoc="1" distB="0" distT="0" distL="0" distR="0" hidden="0" layoutInCell="1" locked="0" relativeHeight="0" simplePos="0">
                       <wp:simplePos x="0" y="0"/>
@@ -1012,24 +1012,32 @@
           <w:szCs w:val="40"/>
         </w:rPr>
       </w:pPr>
+      <w:r>
+        <w:rPr>
+          <w:rFonts w:ascii="Times New Roman" w:eastAsia="Times New Roman" w:hAnsi="Times New Roman" w:cs="Times New Roman"/>
+          <w:sz w:val="24"/>
+          <w:szCs w:val="24"/>
+        </w:rPr>
+        <w:t>Date of Submission:</w:t>
+      </w:r>
+      <w:r>
+        <w:rPr>
+          <w:rFonts w:ascii="Times New Roman" w:eastAsia="Times New Roman" w:hAnsi="Times New Roman" w:cs="Times New Roman"/>
+          <w:sz w:val="24"/>
+          <w:szCs w:val="24"/>
+        </w:rPr>
+        <w:t xml:space="preserve"> {date}</w:t>
+      </w:r>
       <w:bookmarkStart w:id="0" w:name="_GoBack"/>
       <w:bookmarkEnd w:id="0"/>
       <w:r>
         <w:rPr>
           <w:rFonts w:ascii="Times New Roman" w:eastAsia="Times New Roman" w:hAnsi="Times New Roman" w:cs="Times New Roman"/>
-          <w:sz w:val="24"/>
-          <w:szCs w:val="24"/>
-        </w:rPr>
-        <w:t xml:space="preserve">Date of Submission: </w:t>
-      </w:r>
-      <w:r>
-        <w:rPr>
-          <w:rFonts w:ascii="Times New Roman" w:eastAsia="Times New Roman" w:hAnsi="Times New Roman" w:cs="Times New Roman"/>
           <w:color w:val="FFFFFF"/>
           <w:sz w:val="24"/>
           <w:szCs w:val="24"/>
         </w:rPr>
-        <w:t>2023-03-30</w:t>
+        <w:t>3-30</w:t>
       </w:r>
     </w:p>
     <w:sectPr>

</xml_diff>